<commit_message>
stats tables and practice problems added
</commit_message>
<xml_diff>
--- a/Non-Python Stats Stuff/Probability Calculations Using Probability Distributions.docx
+++ b/Non-Python Stats Stuff/Probability Calculations Using Probability Distributions.docx
@@ -14,6 +14,158 @@
           <w:rtl w:val="0"/>
         </w:rPr>
         <w:t xml:space="preserve">Probability Calculations Using Probability Distributions</w:t>
+      </w:r>
+    </w:p>
+    <w:p>
+      <w:pPr>
+        <w:rPr>
+          <w:b w:val="1"/>
+        </w:rPr>
+      </w:pPr>
+      <w:r>
+        <w:rPr>
+          <w:rtl w:val="0"/>
+        </w:rPr>
+      </w:r>
+    </w:p>
+    <w:p>
+      <w:pPr>
+        <w:rPr>
+          <w:b w:val="1"/>
+        </w:rPr>
+      </w:pPr>
+      <w:r>
+        <w:rPr>
+          <w:b w:val="1"/>
+          <w:rtl w:val="0"/>
+        </w:rPr>
+        <w:t xml:space="preserve">Links to probability distribution tables:</w:t>
+      </w:r>
+    </w:p>
+    <w:p>
+      <w:pPr>
+        <w:rPr>
+          <w:b w:val="1"/>
+        </w:rPr>
+      </w:pPr>
+      <w:r>
+        <w:rPr>
+          <w:rtl w:val="0"/>
+        </w:rPr>
+      </w:r>
+    </w:p>
+    <w:p>
+      <w:pPr>
+        <w:rPr>
+          <w:b w:val="1"/>
+        </w:rPr>
+      </w:pPr>
+      <w:r>
+        <w:rPr>
+          <w:b w:val="1"/>
+          <w:rtl w:val="0"/>
+        </w:rPr>
+        <w:t xml:space="preserve">Normal / Z: </w:t>
+      </w:r>
+      <w:hyperlink r:id="rId6">
+        <w:r>
+          <w:rPr>
+            <w:b w:val="1"/>
+            <w:color w:val="1155cc"/>
+            <w:u w:val="single"/>
+            <w:rtl w:val="0"/>
+          </w:rPr>
+          <w:t xml:space="preserve">https://drive.google.com/file/d/1q8SIwnR_Y3YTci95OP3PtH7tF9VktRCw/view?usp=sharing</w:t>
+        </w:r>
+      </w:hyperlink>
+      <w:r>
+        <w:rPr>
+          <w:rtl w:val="0"/>
+        </w:rPr>
+      </w:r>
+    </w:p>
+    <w:p>
+      <w:pPr>
+        <w:rPr>
+          <w:b w:val="1"/>
+        </w:rPr>
+      </w:pPr>
+      <w:r>
+        <w:rPr>
+          <w:rtl w:val="0"/>
+        </w:rPr>
+      </w:r>
+    </w:p>
+    <w:p>
+      <w:pPr>
+        <w:rPr>
+          <w:b w:val="1"/>
+        </w:rPr>
+      </w:pPr>
+      <w:r>
+        <w:rPr>
+          <w:b w:val="1"/>
+          <w:rtl w:val="0"/>
+        </w:rPr>
+        <w:t xml:space="preserve">Binomial: </w:t>
+      </w:r>
+      <w:hyperlink r:id="rId7">
+        <w:r>
+          <w:rPr>
+            <w:b w:val="1"/>
+            <w:color w:val="1155cc"/>
+            <w:u w:val="single"/>
+            <w:rtl w:val="0"/>
+          </w:rPr>
+          <w:t xml:space="preserve">https://drive.google.com/file/d/1wFluLjksIIw4mMcr-_K7hBx4mPm6viX5/view?usp=drive_link</w:t>
+        </w:r>
+      </w:hyperlink>
+      <w:r>
+        <w:rPr>
+          <w:rtl w:val="0"/>
+        </w:rPr>
+      </w:r>
+    </w:p>
+    <w:p>
+      <w:pPr>
+        <w:rPr>
+          <w:b w:val="1"/>
+        </w:rPr>
+      </w:pPr>
+      <w:r>
+        <w:rPr>
+          <w:rtl w:val="0"/>
+        </w:rPr>
+      </w:r>
+    </w:p>
+    <w:p>
+      <w:pPr>
+        <w:rPr>
+          <w:b w:val="1"/>
+        </w:rPr>
+      </w:pPr>
+      <w:r>
+        <w:rPr>
+          <w:b w:val="1"/>
+          <w:rtl w:val="0"/>
+        </w:rPr>
+        <w:t xml:space="preserve">Poisson: </w:t>
+      </w:r>
+      <w:hyperlink r:id="rId8">
+        <w:r>
+          <w:rPr>
+            <w:b w:val="1"/>
+            <w:color w:val="1155cc"/>
+            <w:u w:val="single"/>
+            <w:rtl w:val="0"/>
+          </w:rPr>
+          <w:t xml:space="preserve">https://drive.google.com/file/d/1JrC8o8sryvLpwBEGKlgXuKb5lxlxv8j2/view?usp=sharing</w:t>
+        </w:r>
+      </w:hyperlink>
+      <w:r>
+        <w:rPr>
+          <w:rtl w:val="0"/>
+        </w:rPr>
       </w:r>
     </w:p>
     <w:p>

</xml_diff>